<commit_message>
Structural changes regarding a project
</commit_message>
<xml_diff>
--- a/report.docx
+++ b/report.docx
@@ -7214,7 +7214,7 @@
         <w:rPr>
           <w:rFonts w:asciiTheme="minorHAnsi" w:hAnsiTheme="minorHAnsi"/>
         </w:rPr>
-        <w:t xml:space="preserve"> koja se mogu postaviti o samom skupu su sledeća:</w:t>
+        <w:t>:</w:t>
       </w:r>
     </w:p>
     <w:p>
@@ -7824,6 +7824,20 @@
     </w:p>
     <w:p>
       <w:pPr>
+        <w:spacing w:after="160" w:line="278" w:lineRule="auto"/>
+        <w:rPr>
+          <w:rFonts w:asciiTheme="minorHAnsi" w:hAnsiTheme="minorHAnsi"/>
+        </w:rPr>
+      </w:pPr>
+      <w:r>
+        <w:rPr>
+          <w:rFonts w:asciiTheme="minorHAnsi" w:hAnsiTheme="minorHAnsi"/>
+        </w:rPr>
+        <w:br w:type="page"/>
+      </w:r>
+    </w:p>
+    <w:p>
+      <w:pPr>
         <w:pStyle w:val="ListParagraph"/>
         <w:numPr>
           <w:ilvl w:val="0"/>
@@ -7838,6 +7852,7 @@
         <w:rPr>
           <w:rFonts w:asciiTheme="minorHAnsi" w:hAnsiTheme="minorHAnsi"/>
         </w:rPr>
+        <w:lastRenderedPageBreak/>
         <w:t>Studenti koji imaju najviše sličnih linija su sledeći:</w:t>
       </w:r>
     </w:p>
@@ -8080,7 +8095,6 @@
               <w:rPr>
                 <w:rFonts w:asciiTheme="minorHAnsi" w:hAnsiTheme="minorHAnsi"/>
               </w:rPr>
-              <w:lastRenderedPageBreak/>
               <w:t xml:space="preserve">Student_023 </w:t>
             </w:r>
           </w:p>
@@ -9009,21 +9023,7 @@
         <w:rPr>
           <w:rFonts w:asciiTheme="minorHAnsi" w:hAnsiTheme="minorHAnsi"/>
         </w:rPr>
-        <w:t xml:space="preserve">U </w:t>
-      </w:r>
-      <w:proofErr w:type="spellStart"/>
-      <w:r>
-        <w:rPr>
-          <w:rFonts w:asciiTheme="minorHAnsi" w:hAnsiTheme="minorHAnsi"/>
-        </w:rPr>
-        <w:t>poredjenju</w:t>
-      </w:r>
-      <w:proofErr w:type="spellEnd"/>
-      <w:r>
-        <w:rPr>
-          <w:rFonts w:asciiTheme="minorHAnsi" w:hAnsiTheme="minorHAnsi"/>
-        </w:rPr>
-        <w:t xml:space="preserve"> sa </w:t>
+        <w:t xml:space="preserve">U poredjenju sa </w:t>
       </w:r>
       <w:r>
         <w:rPr>
@@ -9365,19 +9365,11 @@
         </w:rPr>
         <w:t xml:space="preserve">Koeficijent </w:t>
       </w:r>
-      <w:proofErr w:type="spellStart"/>
-      <w:r>
-        <w:rPr>
-          <w:rFonts w:asciiTheme="minorHAnsi" w:hAnsiTheme="minorHAnsi"/>
-        </w:rPr>
-        <w:t>asortativnosti</w:t>
-      </w:r>
-      <w:proofErr w:type="spellEnd"/>
-      <w:r>
-        <w:rPr>
-          <w:rFonts w:asciiTheme="minorHAnsi" w:hAnsiTheme="minorHAnsi"/>
-        </w:rPr>
-        <w:t xml:space="preserve"> mreže koji iznosi 0.077. </w:t>
+      <w:r>
+        <w:rPr>
+          <w:rFonts w:asciiTheme="minorHAnsi" w:hAnsiTheme="minorHAnsi"/>
+        </w:rPr>
+        <w:t xml:space="preserve">asortativnosti mreže koji iznosi 0.077. </w:t>
       </w:r>
       <w:r>
         <w:rPr>
@@ -10511,35 +10503,7 @@
         <w:rPr>
           <w:rFonts w:asciiTheme="minorHAnsi" w:hAnsiTheme="minorHAnsi"/>
         </w:rPr>
-        <w:t xml:space="preserve">Vidimo da su studenti sa najvećim stepenom </w:t>
-      </w:r>
-      <w:proofErr w:type="spellStart"/>
-      <w:r>
-        <w:rPr>
-          <w:rFonts w:asciiTheme="minorHAnsi" w:hAnsiTheme="minorHAnsi"/>
-        </w:rPr>
-        <w:t>takodje</w:t>
-      </w:r>
-      <w:proofErr w:type="spellEnd"/>
-      <w:r>
-        <w:rPr>
-          <w:rFonts w:asciiTheme="minorHAnsi" w:hAnsiTheme="minorHAnsi"/>
-        </w:rPr>
-        <w:t xml:space="preserve"> i oni koji imaju najveću centralnost po bliskosti. Što se tiče relacione centralnosti tu se pojavljuje Student_006 koji iako nije tako dobro povezan kao ostali, on deluje kao broker </w:t>
-      </w:r>
-      <w:proofErr w:type="spellStart"/>
-      <w:r>
-        <w:rPr>
-          <w:rFonts w:asciiTheme="minorHAnsi" w:hAnsiTheme="minorHAnsi"/>
-        </w:rPr>
-        <w:t>izmedju</w:t>
-      </w:r>
-      <w:proofErr w:type="spellEnd"/>
-      <w:r>
-        <w:rPr>
-          <w:rFonts w:asciiTheme="minorHAnsi" w:hAnsiTheme="minorHAnsi"/>
-        </w:rPr>
-        <w:t xml:space="preserve"> studenata 5 i 39 i ostatka mreže pa prirodno ima visoku relacionu centralnost.</w:t>
+        <w:t>Vidimo da su studenti sa najvećim stepenom takodje i oni koji imaju najveću centralnost po bliskosti. Što se tiče relacione centralnosti tu se pojavljuje Student_006 koji iako nije tako dobro povezan kao ostali, on deluje kao broker izmedju studenata 5 i 39 i ostatka mreže pa prirodno ima visoku relacionu centralnost.</w:t>
       </w:r>
     </w:p>
     <w:p>
@@ -11071,21 +11035,7 @@
         <w:rPr>
           <w:rFonts w:asciiTheme="minorHAnsi" w:hAnsiTheme="minorHAnsi"/>
         </w:rPr>
-        <w:t xml:space="preserve">, centralnosti i sopstvenom vektoru vrlo </w:t>
-      </w:r>
-      <w:proofErr w:type="spellStart"/>
-      <w:r>
-        <w:rPr>
-          <w:rFonts w:asciiTheme="minorHAnsi" w:hAnsiTheme="minorHAnsi"/>
-        </w:rPr>
-        <w:t>korelisane</w:t>
-      </w:r>
-      <w:proofErr w:type="spellEnd"/>
-      <w:r>
-        <w:rPr>
-          <w:rFonts w:asciiTheme="minorHAnsi" w:hAnsiTheme="minorHAnsi"/>
-        </w:rPr>
-        <w:t>, trebalo bi u heuristici njih uzeti sa manjom težinom u odnosu na relacionu centralnost.</w:t>
+        <w:t>, centralnosti i sopstvenom vektoru vrlo korelisane, trebalo bi u heuristici njih uzeti sa manjom težinom u odnosu na relacionu centralnost.</w:t>
       </w:r>
       <w:r>
         <w:rPr>
@@ -12032,49 +11982,7 @@
         <w:rPr>
           <w:rFonts w:asciiTheme="minorHAnsi" w:hAnsiTheme="minorHAnsi"/>
         </w:rPr>
-        <w:t xml:space="preserve">Pri </w:t>
-      </w:r>
-      <w:proofErr w:type="spellStart"/>
-      <w:r>
-        <w:rPr>
-          <w:rFonts w:asciiTheme="minorHAnsi" w:hAnsiTheme="minorHAnsi"/>
-        </w:rPr>
-        <w:t>klasterizaciji</w:t>
-      </w:r>
-      <w:proofErr w:type="spellEnd"/>
-      <w:r>
-        <w:rPr>
-          <w:rFonts w:asciiTheme="minorHAnsi" w:hAnsiTheme="minorHAnsi"/>
-        </w:rPr>
-        <w:t xml:space="preserve"> sa rezolucijom 0.4 uočeno je 11 različitih komuna. Glavni brokeri u mreži identifikovani su kao čvorovi sa visokom relacionom centralnošću, koji povezuju više različitih komuna dobijenih </w:t>
-      </w:r>
-      <w:proofErr w:type="spellStart"/>
-      <w:r>
-        <w:rPr>
-          <w:rFonts w:asciiTheme="minorHAnsi" w:hAnsiTheme="minorHAnsi"/>
-        </w:rPr>
-        <w:t>Luvenskim</w:t>
-      </w:r>
-      <w:proofErr w:type="spellEnd"/>
-      <w:r>
-        <w:rPr>
-          <w:rFonts w:asciiTheme="minorHAnsi" w:hAnsiTheme="minorHAnsi"/>
-        </w:rPr>
-        <w:t xml:space="preserve"> </w:t>
-      </w:r>
-      <w:proofErr w:type="spellStart"/>
-      <w:r>
-        <w:rPr>
-          <w:rFonts w:asciiTheme="minorHAnsi" w:hAnsiTheme="minorHAnsi"/>
-        </w:rPr>
-        <w:t>klasterisanjem</w:t>
-      </w:r>
-      <w:proofErr w:type="spellEnd"/>
-      <w:r>
-        <w:rPr>
-          <w:rFonts w:asciiTheme="minorHAnsi" w:hAnsiTheme="minorHAnsi"/>
-        </w:rPr>
-        <w:t>. To bi bili Student_030, Student_047, Student_009</w:t>
+        <w:t>Pri klasterizaciji sa rezolucijom 0.4 uočeno je 11 različitih komuna. Glavni brokeri u mreži identifikovani su kao čvorovi sa visokom relacionom centralnošću, koji povezuju više različitih komuna dobijenih Luvenskim klasterisanjem. To bi bili Student_030, Student_047, Student_009</w:t>
       </w:r>
       <w:r>
         <w:rPr>
@@ -12117,21 +12025,7 @@
         <w:rPr>
           <w:rFonts w:asciiTheme="minorHAnsi" w:hAnsiTheme="minorHAnsi"/>
         </w:rPr>
-        <w:t xml:space="preserve">_005 i Student_039 s obzirom da su povezani </w:t>
-      </w:r>
-      <w:proofErr w:type="spellStart"/>
-      <w:r>
-        <w:rPr>
-          <w:rFonts w:asciiTheme="minorHAnsi" w:hAnsiTheme="minorHAnsi"/>
-        </w:rPr>
-        <w:t>medjusobno</w:t>
-      </w:r>
-      <w:proofErr w:type="spellEnd"/>
-      <w:r>
-        <w:rPr>
-          <w:rFonts w:asciiTheme="minorHAnsi" w:hAnsiTheme="minorHAnsi"/>
-        </w:rPr>
-        <w:t xml:space="preserve"> u klasteru i sa samo još jednim čvorom</w:t>
+        <w:t>_005 i Student_039 s obzirom da su povezani medjusobno u klasteru i sa samo još jednim čvorom</w:t>
       </w:r>
       <w:r>
         <w:rPr>
@@ -12287,35 +12181,7 @@
         <w:rPr>
           <w:rFonts w:asciiTheme="minorHAnsi" w:hAnsiTheme="minorHAnsi"/>
         </w:rPr>
-        <w:t xml:space="preserve">Spektralna analiza zasnovana na </w:t>
-      </w:r>
-      <w:proofErr w:type="spellStart"/>
-      <w:r>
-        <w:rPr>
-          <w:rFonts w:asciiTheme="minorHAnsi" w:hAnsiTheme="minorHAnsi"/>
-        </w:rPr>
-        <w:t>Laplasijanskoj</w:t>
-      </w:r>
-      <w:proofErr w:type="spellEnd"/>
-      <w:r>
-        <w:rPr>
-          <w:rFonts w:asciiTheme="minorHAnsi" w:hAnsiTheme="minorHAnsi"/>
-        </w:rPr>
-        <w:t xml:space="preserve"> matrici </w:t>
-      </w:r>
-      <w:proofErr w:type="spellStart"/>
-      <w:r>
-        <w:rPr>
-          <w:rFonts w:asciiTheme="minorHAnsi" w:hAnsiTheme="minorHAnsi"/>
-        </w:rPr>
-        <w:t>grafa</w:t>
-      </w:r>
-      <w:proofErr w:type="spellEnd"/>
-      <w:r>
-        <w:rPr>
-          <w:rFonts w:asciiTheme="minorHAnsi" w:hAnsiTheme="minorHAnsi"/>
-        </w:rPr>
-        <w:t xml:space="preserve"> koristi sopstvene vrednosti kako bi se procenio potencijalni broj komuna u mreži. Analizom susednih razlika sopstvenih vrednosti identifikuju se značajne praznine koje ukazuju na prirodne podele čvorova. Na osnovu ove analize, potencijalne vrednosti za broj komuna u posmatranoj mreži su 25, 34 i 36, što reflektuje odsustvo jasne globalne modularne strukture.</w:t>
+        <w:t>Spektralna analiza zasnovana na Laplasijanskoj matrici grafa koristi sopstvene vrednosti kako bi se procenio potencijalni broj komuna u mreži. Analizom susednih razlika sopstvenih vrednosti identifikuju se značajne praznine koje ukazuju na prirodne podele čvorova. Na osnovu ove analize, potencijalne vrednosti za broj komuna u posmatranoj mreži su 25, 34 i 36, što reflektuje odsustvo jasne globalne modularne strukture.</w:t>
       </w:r>
     </w:p>
     <w:p>

</xml_diff>